<commit_message>
docs: GameDesign.pdf might act as Documentation.pdf
</commit_message>
<xml_diff>
--- a/GameDesign.docx
+++ b/GameDesign.docx
@@ -1,6 +1,6 @@
 
 <file path=word/document.xml><?xml version="1.0" encoding="utf-8"?>
-<w:document xmlns:wpc="http://schemas.microsoft.com/office/word/2010/wordprocessingCanvas" xmlns:cx="http://schemas.microsoft.com/office/drawing/2014/chartex" xmlns:cx1="http://schemas.microsoft.com/office/drawing/2015/9/8/chartex" xmlns:cx2="http://schemas.microsoft.com/office/drawing/2015/10/21/chartex" xmlns:cx3="http://schemas.microsoft.com/office/drawing/2016/5/9/chartex" xmlns:cx4="http://schemas.microsoft.com/office/drawing/2016/5/10/chartex" xmlns:cx5="http://schemas.microsoft.com/office/drawing/2016/5/11/chartex" xmlns:cx6="http://schemas.microsoft.com/office/drawing/2016/5/12/chartex" xmlns:cx7="http://schemas.microsoft.com/office/drawing/2016/5/13/chartex" xmlns:cx8="http://schemas.microsoft.com/office/drawing/2016/5/14/chartex" xmlns:mc="http://schemas.openxmlformats.org/markup-compatibility/2006" xmlns:aink="http://schemas.microsoft.com/office/drawing/2016/ink" xmlns:am3d="http://schemas.microsoft.com/office/drawing/2017/model3d" xmlns:o="urn:schemas-microsoft-com:office:office" xmlns:oel="http://schemas.microsoft.com/office/2019/extlst" xmlns:r="http://schemas.openxmlformats.org/officeDocument/2006/relationships" xmlns:m="http://schemas.openxmlformats.org/officeDocument/2006/math" xmlns:v="urn:schemas-microsoft-com:vml" xmlns:wp14="http://schemas.microsoft.com/office/word/2010/wordprocessingDrawing" xmlns:wp="http://schemas.openxmlformats.org/drawingml/2006/wordprocessingDrawing" xmlns:w10="urn:schemas-microsoft-com:office:word" xmlns:w="http://schemas.openxmlformats.org/wordprocessingml/2006/main" xmlns:w14="http://schemas.microsoft.com/office/word/2010/wordml" xmlns:w15="http://schemas.microsoft.com/office/word/2012/wordml" xmlns:w16cex="http://schemas.microsoft.com/office/word/2018/wordml/cex" xmlns:w16cid="http://schemas.microsoft.com/office/word/2016/wordml/cid" xmlns:w16="http://schemas.microsoft.com/office/word/2018/wordml" xmlns:w16sdtdh="http://schemas.microsoft.com/office/word/2020/wordml/sdtdatahash" xmlns:w16se="http://schemas.microsoft.com/office/word/2015/wordml/symex" xmlns:wpg="http://schemas.microsoft.com/office/word/2010/wordprocessingGroup" xmlns:wpi="http://schemas.microsoft.com/office/word/2010/wordprocessingInk" xmlns:wne="http://schemas.microsoft.com/office/word/2006/wordml" xmlns:wps="http://schemas.microsoft.com/office/word/2010/wordprocessingShape" mc:Ignorable="w14 w15 w16se w16cid w16 w16cex w16sdtdh wp14">
+<w:document xmlns:wpc="http://schemas.microsoft.com/office/word/2010/wordprocessingCanvas" xmlns:cx="http://schemas.microsoft.com/office/drawing/2014/chartex" xmlns:cx1="http://schemas.microsoft.com/office/drawing/2015/9/8/chartex" xmlns:cx2="http://schemas.microsoft.com/office/drawing/2015/10/21/chartex" xmlns:cx3="http://schemas.microsoft.com/office/drawing/2016/5/9/chartex" xmlns:cx4="http://schemas.microsoft.com/office/drawing/2016/5/10/chartex" xmlns:cx5="http://schemas.microsoft.com/office/drawing/2016/5/11/chartex" xmlns:cx6="http://schemas.microsoft.com/office/drawing/2016/5/12/chartex" xmlns:cx7="http://schemas.microsoft.com/office/drawing/2016/5/13/chartex" xmlns:cx8="http://schemas.microsoft.com/office/drawing/2016/5/14/chartex" xmlns:mc="http://schemas.openxmlformats.org/markup-compatibility/2006" xmlns:aink="http://schemas.microsoft.com/office/drawing/2016/ink" xmlns:am3d="http://schemas.microsoft.com/office/drawing/2017/model3d" xmlns:o="urn:schemas-microsoft-com:office:office" xmlns:oel="http://schemas.microsoft.com/office/2019/extlst" xmlns:r="http://schemas.openxmlformats.org/officeDocument/2006/relationships" xmlns:m="http://schemas.openxmlformats.org/officeDocument/2006/math" xmlns:v="urn:schemas-microsoft-com:vml" xmlns:wp14="http://schemas.microsoft.com/office/word/2010/wordprocessingDrawing" xmlns:wp="http://schemas.openxmlformats.org/drawingml/2006/wordprocessingDrawing" xmlns:w10="urn:schemas-microsoft-com:office:word" xmlns:w="http://schemas.openxmlformats.org/wordprocessingml/2006/main" xmlns:w14="http://schemas.microsoft.com/office/word/2010/wordml" xmlns:w15="http://schemas.microsoft.com/office/word/2012/wordml" xmlns:w16cex="http://schemas.microsoft.com/office/word/2018/wordml/cex" xmlns:w16cid="http://schemas.microsoft.com/office/word/2016/wordml/cid" xmlns:w16="http://schemas.microsoft.com/office/word/2018/wordml" xmlns:w16du="http://schemas.microsoft.com/office/word/2023/wordml/word16du" xmlns:w16sdtdh="http://schemas.microsoft.com/office/word/2020/wordml/sdtdatahash" xmlns:w16se="http://schemas.microsoft.com/office/word/2015/wordml/symex" xmlns:wpg="http://schemas.microsoft.com/office/word/2010/wordprocessingGroup" xmlns:wpi="http://schemas.microsoft.com/office/word/2010/wordprocessingInk" xmlns:wne="http://schemas.microsoft.com/office/word/2006/wordml" xmlns:wps="http://schemas.microsoft.com/office/word/2010/wordprocessingShape" mc:Ignorable="w14 w15 w16se w16cid w16 w16cex w16sdtdh w16du wp14">
   <w:body>
     <w:p>
       <w:pPr>
@@ -234,7 +234,7 @@
           <w:sz w:val="36"/>
           <w:szCs w:val="36"/>
         </w:rPr>
-        <w:t>Prototype and Basic Design</w:t>
+        <w:t>Documentation and Design</w:t>
       </w:r>
     </w:p>
     <w:p>
@@ -482,7 +482,7 @@
           <w:rFonts w:ascii="Bai Jamjuree" w:hAnsi="Bai Jamjuree" w:cs="Bai Jamjuree"/>
           <w:sz w:val="28"/>
         </w:rPr>
-        <w:t xml:space="preserve"> </w:t>
+        <w:t>Theme of this game is magic, sorcerer fantasy</w:t>
       </w:r>
     </w:p>
     <w:p>
@@ -496,13 +496,6 @@
           <w:sz w:val="28"/>
         </w:rPr>
       </w:pPr>
-      <w:r>
-        <w:rPr>
-          <w:rFonts w:ascii="Bai Jamjuree" w:hAnsi="Bai Jamjuree" w:cs="Bai Jamjuree"/>
-          <w:sz w:val="28"/>
-        </w:rPr>
-        <w:t>Java Programming, JavaFX, Game-Development</w:t>
-      </w:r>
     </w:p>
     <w:p>
       <w:pPr>
@@ -515,6 +508,13 @@
           <w:sz w:val="28"/>
         </w:rPr>
       </w:pPr>
+      <w:r>
+        <w:rPr>
+          <w:rFonts w:ascii="Bai Jamjuree" w:hAnsi="Bai Jamjuree" w:cs="Bai Jamjuree"/>
+          <w:sz w:val="28"/>
+        </w:rPr>
+        <w:t>Java Programming, JavaFX, Game-Development</w:t>
+      </w:r>
     </w:p>
     <w:p>
       <w:pPr>
@@ -636,6 +636,21 @@
         </w:rPr>
         <w:t>the dice game</w:t>
       </w:r>
+      <w:r>
+        <w:rPr>
+          <w:rFonts w:ascii="Bai Jamjuree" w:hAnsi="Bai Jamjuree" w:cs="Bai Jamjuree"/>
+          <w:sz w:val="28"/>
+        </w:rPr>
+        <w:br w:type="page"/>
+      </w:r>
+    </w:p>
+    <w:p>
+      <w:pPr>
+        <w:rPr>
+          <w:rFonts w:ascii="Bai Jamjuree" w:hAnsi="Bai Jamjuree" w:cs="Bai Jamjuree"/>
+          <w:sz w:val="28"/>
+        </w:rPr>
+      </w:pPr>
     </w:p>
     <w:p>
       <w:pPr>
@@ -754,17 +769,25 @@
       <w:pPr>
         <w:jc w:val="center"/>
         <w:rPr>
+          <w:rFonts w:ascii="TharaBold" w:hAnsi="TharaBold" w:cs="TharaBold" w:hint="cs"/>
+          <w:sz w:val="28"/>
+          <w:cs/>
+        </w:rPr>
+      </w:pPr>
+      <w:r>
+        <w:rPr>
           <w:rFonts w:ascii="TharaBold" w:hAnsi="TharaBold" w:cs="TharaBold"/>
           <w:sz w:val="28"/>
+        </w:rPr>
+        <w:t>“</w:t>
+      </w:r>
+      <w:r>
+        <w:rPr>
+          <w:rFonts w:ascii="TharaBold" w:hAnsi="TharaBold" w:cs="TharaBold" w:hint="cs"/>
+          <w:sz w:val="28"/>
           <w:cs/>
         </w:rPr>
-      </w:pPr>
-      <w:r>
-        <w:rPr>
-          <w:rFonts w:ascii="TharaBold" w:hAnsi="TharaBold" w:cs="TharaBold"/>
-          <w:sz w:val="28"/>
-        </w:rPr>
-        <w:t>“</w:t>
+        <w:t>ขอบคุณ</w:t>
       </w:r>
       <w:r>
         <w:rPr>
@@ -772,7 +795,7 @@
           <w:sz w:val="28"/>
           <w:cs/>
         </w:rPr>
-        <w:t>ขอบคุณ</w:t>
+        <w:t>นะบูม สำหรับทุกอย่างเลย</w:t>
       </w:r>
       <w:r>
         <w:rPr>
@@ -780,67 +803,137 @@
           <w:sz w:val="28"/>
           <w:cs/>
         </w:rPr>
-        <w:t>นะบูม สำหรับทุกอย่างเลย</w:t>
-      </w:r>
-      <w:r>
-        <w:rPr>
-          <w:rFonts w:ascii="TharaBold" w:hAnsi="TharaBold" w:cs="TharaBold" w:hint="cs"/>
-          <w:sz w:val="28"/>
+        <w:t>”</w:t>
+      </w:r>
+      <w:r>
+        <w:rPr>
+          <w:rFonts w:ascii="Bai Jamjuree" w:hAnsi="Bai Jamjuree" w:cs="Bai Jamjuree"/>
+          <w:sz w:val="24"/>
+          <w:szCs w:val="24"/>
           <w:cs/>
         </w:rPr>
-        <w:t>”</w:t>
-      </w:r>
-      <w:r>
-        <w:rPr>
-          <w:rFonts w:ascii="Bai Jamjuree" w:hAnsi="Bai Jamjuree" w:cs="Bai Jamjuree"/>
-          <w:sz w:val="24"/>
-          <w:szCs w:val="24"/>
-          <w:cs/>
-        </w:rPr>
         <w:br w:type="page"/>
       </w:r>
     </w:p>
     <w:p>
       <w:pPr>
-        <w:rPr>
-          <w:rFonts w:ascii="Bai Jamjuree" w:hAnsi="Bai Jamjuree" w:cs="Bai Jamjuree"/>
-          <w:sz w:val="28"/>
-        </w:rPr>
-      </w:pPr>
-      <w:r>
+        <w:jc w:val="center"/>
         <w:rPr>
           <w:rFonts w:ascii="Bai Jamjuree" w:hAnsi="Bai Jamjuree" w:cs="Bai Jamjuree"/>
           <w:b/>
           <w:bCs/>
           <w:sz w:val="40"/>
           <w:szCs w:val="40"/>
-          <w:u w:val="single"/>
-        </w:rPr>
-        <w:lastRenderedPageBreak/>
-        <w:t>Game Flow</w:t>
-      </w:r>
-    </w:p>
-    <w:p>
-      <w:pPr>
-        <w:spacing w:before="120" w:after="0"/>
+        </w:rPr>
+      </w:pPr>
+      <w:r>
         <w:rPr>
           <w:rFonts w:ascii="Bai Jamjuree" w:hAnsi="Bai Jamjuree" w:cs="Bai Jamjuree"/>
           <w:b/>
           <w:bCs/>
-          <w:sz w:val="28"/>
-          <w:u w:val="single"/>
-          <w:cs/>
-        </w:rPr>
-      </w:pPr>
-      <w:r>
+          <w:sz w:val="40"/>
+          <w:szCs w:val="40"/>
+        </w:rPr>
+        <w:lastRenderedPageBreak/>
+        <w:t>MaKillMai</w:t>
+      </w:r>
+    </w:p>
+    <w:p>
+      <w:pPr>
         <w:rPr>
           <w:rFonts w:ascii="Bai Jamjuree" w:hAnsi="Bai Jamjuree" w:cs="Bai Jamjuree"/>
           <w:b/>
           <w:bCs/>
-          <w:sz w:val="28"/>
+          <w:sz w:val="32"/>
+          <w:szCs w:val="32"/>
           <w:u w:val="single"/>
         </w:rPr>
-        <w:t>Roles</w:t>
+      </w:pPr>
+      <w:r>
+        <w:rPr>
+          <w:rFonts w:ascii="Bai Jamjuree" w:hAnsi="Bai Jamjuree" w:cs="Bai Jamjuree"/>
+          <w:b/>
+          <w:bCs/>
+          <w:sz w:val="32"/>
+          <w:szCs w:val="32"/>
+          <w:u w:val="single"/>
+        </w:rPr>
+        <w:t>Introduction</w:t>
+      </w:r>
+    </w:p>
+    <w:p>
+      <w:pPr>
+        <w:rPr>
+          <w:rFonts w:ascii="Bai Jamjuree" w:hAnsi="Bai Jamjuree" w:cs="Bai Jamjuree"/>
+          <w:sz w:val="24"/>
+          <w:szCs w:val="24"/>
+        </w:rPr>
+      </w:pPr>
+      <w:r>
+        <w:rPr>
+          <w:rFonts w:ascii="Bai Jamjuree" w:hAnsi="Bai Jamjuree" w:cs="Bai Jamjuree"/>
+          <w:sz w:val="24"/>
+          <w:szCs w:val="24"/>
+        </w:rPr>
+        <w:tab/>
+        <w:t xml:space="preserve">MaKillMai is inspired by famous board game name “Bang!”, “War of Three Kingdoms: WTK” and Bang! the dice game. </w:t>
+      </w:r>
+      <w:r>
+        <w:rPr>
+          <w:rFonts w:ascii="Bai Jamjuree" w:hAnsi="Bai Jamjuree" w:cs="Bai Jamjuree"/>
+          <w:sz w:val="24"/>
+          <w:szCs w:val="24"/>
+        </w:rPr>
+        <w:t>This game can contain 4-10 players but the recommend players are 6, 7, 5, 8 players respect</w:t>
+      </w:r>
+      <w:r>
+        <w:rPr>
+          <w:rFonts w:ascii="Bai Jamjuree" w:hAnsi="Bai Jamjuree" w:cs="Bai Jamjuree"/>
+          <w:sz w:val="24"/>
+          <w:szCs w:val="24"/>
+        </w:rPr>
+        <w:t>ively. Average playing time is 15 minutes per one game.</w:t>
+      </w:r>
+    </w:p>
+    <w:p>
+      <w:pPr>
+        <w:rPr>
+          <w:rFonts w:ascii="Bai Jamjuree" w:hAnsi="Bai Jamjuree" w:cs="Bai Jamjuree"/>
+          <w:szCs w:val="22"/>
+          <w:u w:val="single"/>
+        </w:rPr>
+      </w:pPr>
+      <w:r>
+        <w:rPr>
+          <w:rFonts w:ascii="Bai Jamjuree" w:hAnsi="Bai Jamjuree" w:cs="Bai Jamjuree"/>
+          <w:b/>
+          <w:bCs/>
+          <w:sz w:val="32"/>
+          <w:szCs w:val="32"/>
+          <w:u w:val="single"/>
+        </w:rPr>
+        <w:t>Rules</w:t>
+      </w:r>
+    </w:p>
+    <w:p>
+      <w:pPr>
+        <w:spacing w:before="120" w:after="0"/>
+        <w:rPr>
+          <w:rFonts w:ascii="Bai Jamjuree" w:hAnsi="Bai Jamjuree" w:cs="Bai Jamjuree"/>
+          <w:b/>
+          <w:bCs/>
+          <w:sz w:val="28"/>
+          <w:cs/>
+        </w:rPr>
+      </w:pPr>
+      <w:r>
+        <w:rPr>
+          <w:rFonts w:ascii="Bai Jamjuree" w:hAnsi="Bai Jamjuree" w:cs="Bai Jamjuree"/>
+          <w:b/>
+          <w:bCs/>
+          <w:sz w:val="28"/>
+        </w:rPr>
+        <w:t>Objective of the game</w:t>
       </w:r>
     </w:p>
     <w:p>
@@ -1374,15 +1467,6 @@
           <w:szCs w:val="24"/>
         </w:rPr>
       </w:pPr>
-      <w:r>
-        <w:rPr>
-          <w:rFonts w:ascii="Bai Jamjuree" w:hAnsi="Bai Jamjuree" w:cs="Bai Jamjuree"/>
-          <w:color w:val="000000" w:themeColor="text1"/>
-          <w:sz w:val="24"/>
-          <w:szCs w:val="24"/>
-        </w:rPr>
-        <w:br w:type="page"/>
-      </w:r>
       <w:r>
         <w:rPr>
           <w:rFonts w:ascii="Bai Jamjuree" w:hAnsi="Bai Jamjuree" w:cs="Bai Jamjuree"/>
@@ -1396,13 +1480,13 @@
         <mc:AlternateContent>
           <mc:Choice Requires="wpg">
             <w:drawing>
-              <wp:anchor distT="0" distB="0" distL="114300" distR="114300" simplePos="0" relativeHeight="251697152" behindDoc="0" locked="0" layoutInCell="1" allowOverlap="1" wp14:anchorId="1243D919" wp14:editId="2D3C2851">
+              <wp:anchor distT="0" distB="0" distL="114300" distR="114300" simplePos="0" relativeHeight="251697152" behindDoc="0" locked="0" layoutInCell="1" allowOverlap="1" wp14:anchorId="1243D919" wp14:editId="39AF0DAD">
                 <wp:simplePos x="0" y="0"/>
                 <wp:positionH relativeFrom="margin">
-                  <wp:posOffset>1779494</wp:posOffset>
+                  <wp:align>center</wp:align>
                 </wp:positionH>
                 <wp:positionV relativeFrom="paragraph">
-                  <wp:posOffset>794049</wp:posOffset>
+                  <wp:posOffset>474606</wp:posOffset>
                 </wp:positionV>
                 <wp:extent cx="2151150" cy="2783242"/>
                 <wp:effectExtent l="0" t="0" r="20955" b="17145"/>
@@ -1868,7 +1952,7 @@
           </mc:Choice>
           <mc:Fallback>
             <w:pict>
-              <v:group w14:anchorId="1243D919" id="Group 7" o:spid="_x0000_s1027" style="position:absolute;margin-left:140.1pt;margin-top:62.5pt;width:169.4pt;height:219.15pt;z-index:251697152;mso-position-horizontal-relative:margin;mso-height-relative:margin" coordorigin=",-1822" coordsize="21511,27832" o:gfxdata="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">
+              <v:group w14:anchorId="1243D919" id="Group 7" o:spid="_x0000_s1027" style="position:absolute;margin-left:0;margin-top:37.35pt;width:169.4pt;height:219.15pt;z-index:251697152;mso-position-horizontal:center;mso-position-horizontal-relative:margin;mso-height-relative:margin" coordorigin=",-1822" coordsize="21511,27832" o:gfxdata="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">
                 <v:group id="Group 1" o:spid="_x0000_s1028" style="position:absolute;left:2605;top:-1822;width:15770;height:24640" coordorigin=",-1822" coordsize="15770,24640" o:gfxdata="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">
                   <v:oval id="Oval 2" o:spid="_x0000_s1029" style="position:absolute;left:5905;top:6191;width:4485;height:4484;visibility:visible;mso-wrap-style:square;v-text-anchor:middle" o:gfxdata="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" fillcolor="red" strokecolor="black [3213]" strokeweight="1pt">
                     <v:stroke joinstyle="miter"/>
@@ -1985,6 +2069,15 @@
           </mc:Fallback>
         </mc:AlternateContent>
       </w:r>
+      <w:r>
+        <w:rPr>
+          <w:rFonts w:ascii="Bai Jamjuree" w:hAnsi="Bai Jamjuree" w:cs="Bai Jamjuree"/>
+          <w:color w:val="000000" w:themeColor="text1"/>
+          <w:sz w:val="24"/>
+          <w:szCs w:val="24"/>
+        </w:rPr>
+        <w:br w:type="page"/>
+      </w:r>
     </w:p>
     <w:p>
       <w:pPr>
@@ -1995,7 +2088,6 @@
           <w:bCs/>
           <w:color w:val="000000" w:themeColor="text1"/>
           <w:sz w:val="28"/>
-          <w:u w:val="single"/>
         </w:rPr>
       </w:pPr>
       <w:r>
@@ -2005,7 +2097,6 @@
           <w:bCs/>
           <w:color w:val="000000" w:themeColor="text1"/>
           <w:sz w:val="28"/>
-          <w:u w:val="single"/>
         </w:rPr>
         <w:lastRenderedPageBreak/>
         <w:t>Turn</w:t>
@@ -2054,7 +2145,6 @@
           <w:bCs/>
           <w:color w:val="000000" w:themeColor="text1"/>
           <w:sz w:val="28"/>
-          <w:u w:val="single"/>
         </w:rPr>
         <w:t>Dice</w:t>
       </w:r>
@@ -2654,7 +2744,6 @@
           <w:b/>
           <w:bCs/>
           <w:sz w:val="28"/>
-          <w:u w:val="single"/>
         </w:rPr>
         <w:t>Character</w:t>
       </w:r>
@@ -2742,7 +2831,7 @@
 </file>
 
 <file path=word/endnotes.xml><?xml version="1.0" encoding="utf-8"?>
-<w:endnotes xmlns:wpc="http://schemas.microsoft.com/office/word/2010/wordprocessingCanvas" xmlns:cx="http://schemas.microsoft.com/office/drawing/2014/chartex" xmlns:cx1="http://schemas.microsoft.com/office/drawing/2015/9/8/chartex" xmlns:cx2="http://schemas.microsoft.com/office/drawing/2015/10/21/chartex" xmlns:cx3="http://schemas.microsoft.com/office/drawing/2016/5/9/chartex" xmlns:cx4="http://schemas.microsoft.com/office/drawing/2016/5/10/chartex" xmlns:cx5="http://schemas.microsoft.com/office/drawing/2016/5/11/chartex" xmlns:cx6="http://schemas.microsoft.com/office/drawing/2016/5/12/chartex" xmlns:cx7="http://schemas.microsoft.com/office/drawing/2016/5/13/chartex" xmlns:cx8="http://schemas.microsoft.com/office/drawing/2016/5/14/chartex" xmlns:mc="http://schemas.openxmlformats.org/markup-compatibility/2006" xmlns:aink="http://schemas.microsoft.com/office/drawing/2016/ink" xmlns:am3d="http://schemas.microsoft.com/office/drawing/2017/model3d" xmlns:o="urn:schemas-microsoft-com:office:office" xmlns:oel="http://schemas.microsoft.com/office/2019/extlst" xmlns:r="http://schemas.openxmlformats.org/officeDocument/2006/relationships" xmlns:m="http://schemas.openxmlformats.org/officeDocument/2006/math" xmlns:v="urn:schemas-microsoft-com:vml" xmlns:wp14="http://schemas.microsoft.com/office/word/2010/wordprocessingDrawing" xmlns:wp="http://schemas.openxmlformats.org/drawingml/2006/wordprocessingDrawing" xmlns:w10="urn:schemas-microsoft-com:office:word" xmlns:w="http://schemas.openxmlformats.org/wordprocessingml/2006/main" xmlns:w14="http://schemas.microsoft.com/office/word/2010/wordml" xmlns:w15="http://schemas.microsoft.com/office/word/2012/wordml" xmlns:w16cex="http://schemas.microsoft.com/office/word/2018/wordml/cex" xmlns:w16cid="http://schemas.microsoft.com/office/word/2016/wordml/cid" xmlns:w16="http://schemas.microsoft.com/office/word/2018/wordml" xmlns:w16sdtdh="http://schemas.microsoft.com/office/word/2020/wordml/sdtdatahash" xmlns:w16se="http://schemas.microsoft.com/office/word/2015/wordml/symex" xmlns:wpg="http://schemas.microsoft.com/office/word/2010/wordprocessingGroup" xmlns:wpi="http://schemas.microsoft.com/office/word/2010/wordprocessingInk" xmlns:wne="http://schemas.microsoft.com/office/word/2006/wordml" xmlns:wps="http://schemas.microsoft.com/office/word/2010/wordprocessingShape" mc:Ignorable="w14 w15 w16se w16cid w16 w16cex w16sdtdh wp14">
+<w:endnotes xmlns:wpc="http://schemas.microsoft.com/office/word/2010/wordprocessingCanvas" xmlns:cx="http://schemas.microsoft.com/office/drawing/2014/chartex" xmlns:cx1="http://schemas.microsoft.com/office/drawing/2015/9/8/chartex" xmlns:cx2="http://schemas.microsoft.com/office/drawing/2015/10/21/chartex" xmlns:cx3="http://schemas.microsoft.com/office/drawing/2016/5/9/chartex" xmlns:cx4="http://schemas.microsoft.com/office/drawing/2016/5/10/chartex" xmlns:cx5="http://schemas.microsoft.com/office/drawing/2016/5/11/chartex" xmlns:cx6="http://schemas.microsoft.com/office/drawing/2016/5/12/chartex" xmlns:cx7="http://schemas.microsoft.com/office/drawing/2016/5/13/chartex" xmlns:cx8="http://schemas.microsoft.com/office/drawing/2016/5/14/chartex" xmlns:mc="http://schemas.openxmlformats.org/markup-compatibility/2006" xmlns:aink="http://schemas.microsoft.com/office/drawing/2016/ink" xmlns:am3d="http://schemas.microsoft.com/office/drawing/2017/model3d" xmlns:o="urn:schemas-microsoft-com:office:office" xmlns:oel="http://schemas.microsoft.com/office/2019/extlst" xmlns:r="http://schemas.openxmlformats.org/officeDocument/2006/relationships" xmlns:m="http://schemas.openxmlformats.org/officeDocument/2006/math" xmlns:v="urn:schemas-microsoft-com:vml" xmlns:wp14="http://schemas.microsoft.com/office/word/2010/wordprocessingDrawing" xmlns:wp="http://schemas.openxmlformats.org/drawingml/2006/wordprocessingDrawing" xmlns:w10="urn:schemas-microsoft-com:office:word" xmlns:w="http://schemas.openxmlformats.org/wordprocessingml/2006/main" xmlns:w14="http://schemas.microsoft.com/office/word/2010/wordml" xmlns:w15="http://schemas.microsoft.com/office/word/2012/wordml" xmlns:w16cex="http://schemas.microsoft.com/office/word/2018/wordml/cex" xmlns:w16cid="http://schemas.microsoft.com/office/word/2016/wordml/cid" xmlns:w16="http://schemas.microsoft.com/office/word/2018/wordml" xmlns:w16du="http://schemas.microsoft.com/office/word/2023/wordml/word16du" xmlns:w16sdtdh="http://schemas.microsoft.com/office/word/2020/wordml/sdtdatahash" xmlns:w16se="http://schemas.microsoft.com/office/word/2015/wordml/symex" xmlns:wpg="http://schemas.microsoft.com/office/word/2010/wordprocessingGroup" xmlns:wpi="http://schemas.microsoft.com/office/word/2010/wordprocessingInk" xmlns:wne="http://schemas.microsoft.com/office/word/2006/wordml" xmlns:wps="http://schemas.microsoft.com/office/word/2010/wordprocessingShape" mc:Ignorable="w14 w15 w16se w16cid w16 w16cex w16sdtdh w16du wp14">
   <w:endnote w:type="separator" w:id="-1">
     <w:p>
       <w:pPr>
@@ -2767,7 +2856,7 @@
 </file>
 
 <file path=word/footnotes.xml><?xml version="1.0" encoding="utf-8"?>
-<w:footnotes xmlns:wpc="http://schemas.microsoft.com/office/word/2010/wordprocessingCanvas" xmlns:cx="http://schemas.microsoft.com/office/drawing/2014/chartex" xmlns:cx1="http://schemas.microsoft.com/office/drawing/2015/9/8/chartex" xmlns:cx2="http://schemas.microsoft.com/office/drawing/2015/10/21/chartex" xmlns:cx3="http://schemas.microsoft.com/office/drawing/2016/5/9/chartex" xmlns:cx4="http://schemas.microsoft.com/office/drawing/2016/5/10/chartex" xmlns:cx5="http://schemas.microsoft.com/office/drawing/2016/5/11/chartex" xmlns:cx6="http://schemas.microsoft.com/office/drawing/2016/5/12/chartex" xmlns:cx7="http://schemas.microsoft.com/office/drawing/2016/5/13/chartex" xmlns:cx8="http://schemas.microsoft.com/office/drawing/2016/5/14/chartex" xmlns:mc="http://schemas.openxmlformats.org/markup-compatibility/2006" xmlns:aink="http://schemas.microsoft.com/office/drawing/2016/ink" xmlns:am3d="http://schemas.microsoft.com/office/drawing/2017/model3d" xmlns:o="urn:schemas-microsoft-com:office:office" xmlns:oel="http://schemas.microsoft.com/office/2019/extlst" xmlns:r="http://schemas.openxmlformats.org/officeDocument/2006/relationships" xmlns:m="http://schemas.openxmlformats.org/officeDocument/2006/math" xmlns:v="urn:schemas-microsoft-com:vml" xmlns:wp14="http://schemas.microsoft.com/office/word/2010/wordprocessingDrawing" xmlns:wp="http://schemas.openxmlformats.org/drawingml/2006/wordprocessingDrawing" xmlns:w10="urn:schemas-microsoft-com:office:word" xmlns:w="http://schemas.openxmlformats.org/wordprocessingml/2006/main" xmlns:w14="http://schemas.microsoft.com/office/word/2010/wordml" xmlns:w15="http://schemas.microsoft.com/office/word/2012/wordml" xmlns:w16cex="http://schemas.microsoft.com/office/word/2018/wordml/cex" xmlns:w16cid="http://schemas.microsoft.com/office/word/2016/wordml/cid" xmlns:w16="http://schemas.microsoft.com/office/word/2018/wordml" xmlns:w16sdtdh="http://schemas.microsoft.com/office/word/2020/wordml/sdtdatahash" xmlns:w16se="http://schemas.microsoft.com/office/word/2015/wordml/symex" xmlns:wpg="http://schemas.microsoft.com/office/word/2010/wordprocessingGroup" xmlns:wpi="http://schemas.microsoft.com/office/word/2010/wordprocessingInk" xmlns:wne="http://schemas.microsoft.com/office/word/2006/wordml" xmlns:wps="http://schemas.microsoft.com/office/word/2010/wordprocessingShape" mc:Ignorable="w14 w15 w16se w16cid w16 w16cex w16sdtdh wp14">
+<w:footnotes xmlns:wpc="http://schemas.microsoft.com/office/word/2010/wordprocessingCanvas" xmlns:cx="http://schemas.microsoft.com/office/drawing/2014/chartex" xmlns:cx1="http://schemas.microsoft.com/office/drawing/2015/9/8/chartex" xmlns:cx2="http://schemas.microsoft.com/office/drawing/2015/10/21/chartex" xmlns:cx3="http://schemas.microsoft.com/office/drawing/2016/5/9/chartex" xmlns:cx4="http://schemas.microsoft.com/office/drawing/2016/5/10/chartex" xmlns:cx5="http://schemas.microsoft.com/office/drawing/2016/5/11/chartex" xmlns:cx6="http://schemas.microsoft.com/office/drawing/2016/5/12/chartex" xmlns:cx7="http://schemas.microsoft.com/office/drawing/2016/5/13/chartex" xmlns:cx8="http://schemas.microsoft.com/office/drawing/2016/5/14/chartex" xmlns:mc="http://schemas.openxmlformats.org/markup-compatibility/2006" xmlns:aink="http://schemas.microsoft.com/office/drawing/2016/ink" xmlns:am3d="http://schemas.microsoft.com/office/drawing/2017/model3d" xmlns:o="urn:schemas-microsoft-com:office:office" xmlns:oel="http://schemas.microsoft.com/office/2019/extlst" xmlns:r="http://schemas.openxmlformats.org/officeDocument/2006/relationships" xmlns:m="http://schemas.openxmlformats.org/officeDocument/2006/math" xmlns:v="urn:schemas-microsoft-com:vml" xmlns:wp14="http://schemas.microsoft.com/office/word/2010/wordprocessingDrawing" xmlns:wp="http://schemas.openxmlformats.org/drawingml/2006/wordprocessingDrawing" xmlns:w10="urn:schemas-microsoft-com:office:word" xmlns:w="http://schemas.openxmlformats.org/wordprocessingml/2006/main" xmlns:w14="http://schemas.microsoft.com/office/word/2010/wordml" xmlns:w15="http://schemas.microsoft.com/office/word/2012/wordml" xmlns:w16cex="http://schemas.microsoft.com/office/word/2018/wordml/cex" xmlns:w16cid="http://schemas.microsoft.com/office/word/2016/wordml/cid" xmlns:w16="http://schemas.microsoft.com/office/word/2018/wordml" xmlns:w16du="http://schemas.microsoft.com/office/word/2023/wordml/word16du" xmlns:w16sdtdh="http://schemas.microsoft.com/office/word/2020/wordml/sdtdatahash" xmlns:w16se="http://schemas.microsoft.com/office/word/2015/wordml/symex" xmlns:wpg="http://schemas.microsoft.com/office/word/2010/wordprocessingGroup" xmlns:wpi="http://schemas.microsoft.com/office/word/2010/wordprocessingInk" xmlns:wne="http://schemas.microsoft.com/office/word/2006/wordml" xmlns:wps="http://schemas.microsoft.com/office/word/2010/wordprocessingShape" mc:Ignorable="w14 w15 w16se w16cid w16 w16cex w16sdtdh w16du wp14">
   <w:footnote w:type="separator" w:id="-1">
     <w:p>
       <w:pPr>
@@ -2792,7 +2881,7 @@
 </file>
 
 <file path=word/numbering.xml><?xml version="1.0" encoding="utf-8"?>
-<w:numbering xmlns:wpc="http://schemas.microsoft.com/office/word/2010/wordprocessingCanvas" xmlns:cx="http://schemas.microsoft.com/office/drawing/2014/chartex" xmlns:cx1="http://schemas.microsoft.com/office/drawing/2015/9/8/chartex" xmlns:cx2="http://schemas.microsoft.com/office/drawing/2015/10/21/chartex" xmlns:cx3="http://schemas.microsoft.com/office/drawing/2016/5/9/chartex" xmlns:cx4="http://schemas.microsoft.com/office/drawing/2016/5/10/chartex" xmlns:cx5="http://schemas.microsoft.com/office/drawing/2016/5/11/chartex" xmlns:cx6="http://schemas.microsoft.com/office/drawing/2016/5/12/chartex" xmlns:cx7="http://schemas.microsoft.com/office/drawing/2016/5/13/chartex" xmlns:cx8="http://schemas.microsoft.com/office/drawing/2016/5/14/chartex" xmlns:mc="http://schemas.openxmlformats.org/markup-compatibility/2006" xmlns:aink="http://schemas.microsoft.com/office/drawing/2016/ink" xmlns:am3d="http://schemas.microsoft.com/office/drawing/2017/model3d" xmlns:o="urn:schemas-microsoft-com:office:office" xmlns:oel="http://schemas.microsoft.com/office/2019/extlst" xmlns:r="http://schemas.openxmlformats.org/officeDocument/2006/relationships" xmlns:m="http://schemas.openxmlformats.org/officeDocument/2006/math" xmlns:v="urn:schemas-microsoft-com:vml" xmlns:wp14="http://schemas.microsoft.com/office/word/2010/wordprocessingDrawing" xmlns:wp="http://schemas.openxmlformats.org/drawingml/2006/wordprocessingDrawing" xmlns:w10="urn:schemas-microsoft-com:office:word" xmlns:w="http://schemas.openxmlformats.org/wordprocessingml/2006/main" xmlns:w14="http://schemas.microsoft.com/office/word/2010/wordml" xmlns:w15="http://schemas.microsoft.com/office/word/2012/wordml" xmlns:w16cex="http://schemas.microsoft.com/office/word/2018/wordml/cex" xmlns:w16cid="http://schemas.microsoft.com/office/word/2016/wordml/cid" xmlns:w16="http://schemas.microsoft.com/office/word/2018/wordml" xmlns:w16sdtdh="http://schemas.microsoft.com/office/word/2020/wordml/sdtdatahash" xmlns:w16se="http://schemas.microsoft.com/office/word/2015/wordml/symex" xmlns:wpg="http://schemas.microsoft.com/office/word/2010/wordprocessingGroup" xmlns:wpi="http://schemas.microsoft.com/office/word/2010/wordprocessingInk" xmlns:wne="http://schemas.microsoft.com/office/word/2006/wordml" xmlns:wps="http://schemas.microsoft.com/office/word/2010/wordprocessingShape" mc:Ignorable="w14 w15 w16se w16cid w16 w16cex w16sdtdh wp14">
+<w:numbering xmlns:wpc="http://schemas.microsoft.com/office/word/2010/wordprocessingCanvas" xmlns:cx="http://schemas.microsoft.com/office/drawing/2014/chartex" xmlns:cx1="http://schemas.microsoft.com/office/drawing/2015/9/8/chartex" xmlns:cx2="http://schemas.microsoft.com/office/drawing/2015/10/21/chartex" xmlns:cx3="http://schemas.microsoft.com/office/drawing/2016/5/9/chartex" xmlns:cx4="http://schemas.microsoft.com/office/drawing/2016/5/10/chartex" xmlns:cx5="http://schemas.microsoft.com/office/drawing/2016/5/11/chartex" xmlns:cx6="http://schemas.microsoft.com/office/drawing/2016/5/12/chartex" xmlns:cx7="http://schemas.microsoft.com/office/drawing/2016/5/13/chartex" xmlns:cx8="http://schemas.microsoft.com/office/drawing/2016/5/14/chartex" xmlns:mc="http://schemas.openxmlformats.org/markup-compatibility/2006" xmlns:aink="http://schemas.microsoft.com/office/drawing/2016/ink" xmlns:am3d="http://schemas.microsoft.com/office/drawing/2017/model3d" xmlns:o="urn:schemas-microsoft-com:office:office" xmlns:oel="http://schemas.microsoft.com/office/2019/extlst" xmlns:r="http://schemas.openxmlformats.org/officeDocument/2006/relationships" xmlns:m="http://schemas.openxmlformats.org/officeDocument/2006/math" xmlns:v="urn:schemas-microsoft-com:vml" xmlns:wp14="http://schemas.microsoft.com/office/word/2010/wordprocessingDrawing" xmlns:wp="http://schemas.openxmlformats.org/drawingml/2006/wordprocessingDrawing" xmlns:w10="urn:schemas-microsoft-com:office:word" xmlns:w="http://schemas.openxmlformats.org/wordprocessingml/2006/main" xmlns:w14="http://schemas.microsoft.com/office/word/2010/wordml" xmlns:w15="http://schemas.microsoft.com/office/word/2012/wordml" xmlns:w16cex="http://schemas.microsoft.com/office/word/2018/wordml/cex" xmlns:w16cid="http://schemas.microsoft.com/office/word/2016/wordml/cid" xmlns:w16="http://schemas.microsoft.com/office/word/2018/wordml" xmlns:w16du="http://schemas.microsoft.com/office/word/2023/wordml/word16du" xmlns:w16sdtdh="http://schemas.microsoft.com/office/word/2020/wordml/sdtdatahash" xmlns:w16se="http://schemas.microsoft.com/office/word/2015/wordml/symex" xmlns:wpg="http://schemas.microsoft.com/office/word/2010/wordprocessingGroup" xmlns:wpi="http://schemas.microsoft.com/office/word/2010/wordprocessingInk" xmlns:wne="http://schemas.microsoft.com/office/word/2006/wordml" xmlns:wps="http://schemas.microsoft.com/office/word/2010/wordprocessingShape" mc:Ignorable="w14 w15 w16se w16cid w16 w16cex w16sdtdh w16du wp14">
   <w:abstractNum w:abstractNumId="0" w15:restartNumberingAfterBreak="0">
     <w:nsid w:val="63CE11FF"/>
     <w:multiLevelType w:val="hybridMultilevel"/>
@@ -2912,7 +3001,7 @@
 </file>
 
 <file path=word/styles.xml><?xml version="1.0" encoding="utf-8"?>
-<w:styles xmlns:mc="http://schemas.openxmlformats.org/markup-compatibility/2006" xmlns:r="http://schemas.openxmlformats.org/officeDocument/2006/relationships" xmlns:w="http://schemas.openxmlformats.org/wordprocessingml/2006/main" xmlns:w14="http://schemas.microsoft.com/office/word/2010/wordml" xmlns:w15="http://schemas.microsoft.com/office/word/2012/wordml" xmlns:w16cex="http://schemas.microsoft.com/office/word/2018/wordml/cex" xmlns:w16cid="http://schemas.microsoft.com/office/word/2016/wordml/cid" xmlns:w16="http://schemas.microsoft.com/office/word/2018/wordml" xmlns:w16sdtdh="http://schemas.microsoft.com/office/word/2020/wordml/sdtdatahash" xmlns:w16se="http://schemas.microsoft.com/office/word/2015/wordml/symex" mc:Ignorable="w14 w15 w16se w16cid w16 w16cex w16sdtdh">
+<w:styles xmlns:mc="http://schemas.openxmlformats.org/markup-compatibility/2006" xmlns:r="http://schemas.openxmlformats.org/officeDocument/2006/relationships" xmlns:w="http://schemas.openxmlformats.org/wordprocessingml/2006/main" xmlns:w14="http://schemas.microsoft.com/office/word/2010/wordml" xmlns:w15="http://schemas.microsoft.com/office/word/2012/wordml" xmlns:w16cex="http://schemas.microsoft.com/office/word/2018/wordml/cex" xmlns:w16cid="http://schemas.microsoft.com/office/word/2016/wordml/cid" xmlns:w16="http://schemas.microsoft.com/office/word/2018/wordml" xmlns:w16du="http://schemas.microsoft.com/office/word/2023/wordml/word16du" xmlns:w16sdtdh="http://schemas.microsoft.com/office/word/2020/wordml/sdtdatahash" xmlns:w16se="http://schemas.microsoft.com/office/word/2015/wordml/symex" mc:Ignorable="w14 w15 w16se w16cid w16 w16cex w16sdtdh w16du">
   <w:docDefaults>
     <w:rPrDefault>
       <w:rPr>

</xml_diff>